<commit_message>
Texto justificado en WORD
</commit_message>
<xml_diff>
--- a/GestioDocuments/GestionDocumentos.docx
+++ b/GestioDocuments/GestionDocumentos.docx
@@ -7,6 +7,7 @@
     <w:sdt>
       <w:sdtPr>
         <w:rPr>
+          <w:rFonts w:ascii="Calibri" w:hAnsi="Calibri"/>
           <w:sz w:val="2"/>
         </w:rPr>
         <w:id w:val="-186986672"/>
@@ -17,7 +18,6 @@
       </w:sdtPr>
       <w:sdtEndPr>
         <w:rPr>
-          <w:rFonts w:ascii="Calibri" w:hAnsi="Calibri"/>
           <w:sz w:val="24"/>
         </w:rPr>
       </w:sdtEndPr>
@@ -25,12 +25,16 @@
         <w:p>
           <w:pPr>
             <w:pStyle w:val="Sinespaciado"/>
+            <w:jc w:val="both"/>
             <w:rPr>
               <w:sz w:val="2"/>
             </w:rPr>
           </w:pPr>
         </w:p>
         <w:p>
+          <w:pPr>
+            <w:jc w:val="both"/>
+          </w:pPr>
           <w:r>
             <w:rPr>
               <w:noProof/>
@@ -192,7 +196,7 @@
                     <v:stroke joinstyle="miter"/>
                     <v:path gradientshapeok="t" o:connecttype="rect"/>
                   </v:shapetype>
-                  <v:shape id="Cuadro de texto 62" o:spid="_x0000_s1026" type="#_x0000_t202" style="position:absolute;margin-left:0;margin-top:0;width:468pt;height:1in;z-index:251661312;visibility:visible;mso-wrap-style:square;mso-width-percent:765;mso-wrap-distance-left:9pt;mso-wrap-distance-top:0;mso-wrap-distance-right:9pt;mso-wrap-distance-bottom:0;mso-position-horizontal:center;mso-position-horizontal-relative:page;mso-position-vertical:top;mso-position-vertical-relative:margin;mso-width-percent:765;mso-width-relative:page;v-text-anchor:top" o:gfxdata="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" filled="f" stroked="f" strokeweight=".5pt">
+                  <v:shape id="Cuadro de texto 62" o:spid="_x0000_s1026" type="#_x0000_t202" style="position:absolute;left:0;text-align:left;margin-left:0;margin-top:0;width:468pt;height:1in;z-index:251661312;visibility:visible;mso-wrap-style:square;mso-width-percent:765;mso-wrap-distance-left:9pt;mso-wrap-distance-top:0;mso-wrap-distance-right:9pt;mso-wrap-distance-bottom:0;mso-position-horizontal:center;mso-position-horizontal-relative:page;mso-position-vertical:top;mso-position-vertical-relative:margin;mso-width-percent:765;mso-width-relative:page;v-text-anchor:top" o:gfxdata="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" filled="f" stroked="f" strokeweight=".5pt">
                     <v:textbox style="mso-fit-shape-to-text:t">
                       <w:txbxContent>
                         <w:sdt>
@@ -824,6 +828,9 @@
           </w:r>
         </w:p>
         <w:p>
+          <w:pPr>
+            <w:jc w:val="both"/>
+          </w:pPr>
           <w:r>
             <w:rPr>
               <w:noProof/>
@@ -1023,7 +1030,7 @@
               </mc:Choice>
               <mc:Fallback>
                 <w:pict>
-                  <v:shape w14:anchorId="162F5793" id="Cuadro de texto 69" o:spid="_x0000_s1027" type="#_x0000_t202" style="position:absolute;margin-left:69.75pt;margin-top:585.4pt;width:468pt;height:114.95pt;z-index:251659264;visibility:visible;mso-wrap-style:square;mso-width-percent:765;mso-height-percent:0;mso-wrap-distance-left:9pt;mso-wrap-distance-top:0;mso-wrap-distance-right:9pt;mso-wrap-distance-bottom:0;mso-position-horizontal:absolute;mso-position-horizontal-relative:page;mso-position-vertical:absolute;mso-position-vertical-relative:margin;mso-width-percent:765;mso-height-percent:0;mso-width-relative:page;mso-height-relative:margin;v-text-anchor:bottom" o:gfxdata="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" filled="f" stroked="f" strokeweight=".5pt">
+                  <v:shape w14:anchorId="162F5793" id="Cuadro de texto 69" o:spid="_x0000_s1027" type="#_x0000_t202" style="position:absolute;left:0;text-align:left;margin-left:69.75pt;margin-top:585.4pt;width:468pt;height:114.95pt;z-index:251659264;visibility:visible;mso-wrap-style:square;mso-width-percent:765;mso-height-percent:0;mso-wrap-distance-left:9pt;mso-wrap-distance-top:0;mso-wrap-distance-right:9pt;mso-wrap-distance-bottom:0;mso-position-horizontal:absolute;mso-position-horizontal-relative:page;mso-position-vertical:absolute;mso-position-vertical-relative:margin;mso-width-percent:765;mso-height-percent:0;mso-width-relative:page;mso-height-relative:margin;v-text-anchor:bottom" o:gfxdata="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" filled="f" stroked="f" strokeweight=".5pt">
                     <v:textbox inset="0,0,0,0">
                       <w:txbxContent>
                         <w:p>
@@ -1165,6 +1172,7 @@
     <w:p>
       <w:pPr>
         <w:pStyle w:val="Puesto"/>
+        <w:jc w:val="both"/>
       </w:pPr>
       <w:bookmarkStart w:id="1" w:name="_Toc469858685"/>
       <w:r>
@@ -1175,33 +1183,30 @@
     </w:p>
     <w:sdt>
       <w:sdtPr>
+        <w:rPr>
+          <w:rFonts w:ascii="Calibri" w:eastAsiaTheme="minorEastAsia" w:hAnsi="Calibri" w:cstheme="minorBidi"/>
+          <w:b w:val="0"/>
+          <w:bCs w:val="0"/>
+          <w:color w:val="auto"/>
+          <w:sz w:val="24"/>
+          <w:szCs w:val="22"/>
+        </w:rPr>
         <w:id w:val="-352343839"/>
         <w:docPartObj>
           <w:docPartGallery w:val="Table of Contents"/>
           <w:docPartUnique/>
         </w:docPartObj>
       </w:sdtPr>
-      <w:sdtEndPr>
-        <w:rPr>
-          <w:rFonts w:ascii="Calibri" w:eastAsiaTheme="minorEastAsia" w:hAnsi="Calibri" w:cstheme="minorBidi"/>
-          <w:color w:val="auto"/>
-          <w:sz w:val="24"/>
-          <w:szCs w:val="22"/>
-        </w:rPr>
-      </w:sdtEndPr>
+      <w:sdtEndPr/>
       <w:sdtContent>
         <w:p>
           <w:pPr>
             <w:pStyle w:val="TtulodeTDC"/>
             <w:spacing w:line="600" w:lineRule="auto"/>
+            <w:jc w:val="both"/>
           </w:pPr>
           <w:r>
-            <w:t>Contenid</w:t>
-          </w:r>
-          <w:bookmarkStart w:id="2" w:name="_GoBack"/>
-          <w:bookmarkEnd w:id="2"/>
-          <w:r>
-            <w:t>o</w:t>
+            <w:t>Contenido</w:t>
           </w:r>
         </w:p>
         <w:p>
@@ -1210,6 +1215,7 @@
             <w:tabs>
               <w:tab w:val="right" w:leader="dot" w:pos="8494"/>
             </w:tabs>
+            <w:jc w:val="both"/>
             <w:rPr>
               <w:rFonts w:asciiTheme="minorHAnsi" w:hAnsiTheme="minorHAnsi"/>
               <w:noProof/>
@@ -1290,6 +1296,7 @@
             <w:tabs>
               <w:tab w:val="right" w:leader="dot" w:pos="8494"/>
             </w:tabs>
+            <w:jc w:val="both"/>
             <w:rPr>
               <w:rFonts w:asciiTheme="minorHAnsi" w:hAnsiTheme="minorHAnsi"/>
               <w:noProof/>
@@ -1361,6 +1368,7 @@
             <w:tabs>
               <w:tab w:val="right" w:leader="dot" w:pos="8494"/>
             </w:tabs>
+            <w:jc w:val="both"/>
             <w:rPr>
               <w:rFonts w:asciiTheme="minorHAnsi" w:hAnsiTheme="minorHAnsi"/>
               <w:noProof/>
@@ -1432,6 +1440,7 @@
             <w:tabs>
               <w:tab w:val="right" w:leader="dot" w:pos="8494"/>
             </w:tabs>
+            <w:jc w:val="both"/>
             <w:rPr>
               <w:rFonts w:asciiTheme="minorHAnsi" w:hAnsiTheme="minorHAnsi"/>
               <w:noProof/>
@@ -1503,6 +1512,7 @@
             <w:tabs>
               <w:tab w:val="right" w:leader="dot" w:pos="8494"/>
             </w:tabs>
+            <w:jc w:val="both"/>
             <w:rPr>
               <w:rFonts w:asciiTheme="minorHAnsi" w:hAnsiTheme="minorHAnsi"/>
               <w:noProof/>
@@ -1574,6 +1584,7 @@
             <w:tabs>
               <w:tab w:val="right" w:leader="dot" w:pos="8494"/>
             </w:tabs>
+            <w:jc w:val="both"/>
             <w:rPr>
               <w:rFonts w:asciiTheme="minorHAnsi" w:hAnsiTheme="minorHAnsi"/>
               <w:noProof/>
@@ -1645,6 +1656,7 @@
             <w:tabs>
               <w:tab w:val="right" w:leader="dot" w:pos="8494"/>
             </w:tabs>
+            <w:jc w:val="both"/>
             <w:rPr>
               <w:rFonts w:asciiTheme="minorHAnsi" w:hAnsiTheme="minorHAnsi"/>
               <w:noProof/>
@@ -1716,6 +1728,7 @@
             <w:tabs>
               <w:tab w:val="right" w:leader="dot" w:pos="8494"/>
             </w:tabs>
+            <w:jc w:val="both"/>
             <w:rPr>
               <w:rFonts w:asciiTheme="minorHAnsi" w:hAnsiTheme="minorHAnsi"/>
               <w:noProof/>
@@ -1787,6 +1800,7 @@
             <w:tabs>
               <w:tab w:val="right" w:leader="dot" w:pos="8494"/>
             </w:tabs>
+            <w:jc w:val="both"/>
             <w:rPr>
               <w:rFonts w:asciiTheme="minorHAnsi" w:hAnsiTheme="minorHAnsi"/>
               <w:noProof/>
@@ -1855,6 +1869,7 @@
         <w:p>
           <w:pPr>
             <w:spacing w:line="600" w:lineRule="auto"/>
+            <w:jc w:val="both"/>
           </w:pPr>
           <w:r>
             <w:rPr>
@@ -1867,6 +1882,9 @@
       </w:sdtContent>
     </w:sdt>
     <w:p>
+      <w:pPr>
+        <w:jc w:val="both"/>
+      </w:pPr>
       <w:r>
         <w:br w:type="page"/>
       </w:r>
@@ -1875,14 +1893,17 @@
       <w:pPr>
         <w:pStyle w:val="Puesto"/>
       </w:pPr>
-      <w:bookmarkStart w:id="3" w:name="_Toc469858686"/>
+      <w:bookmarkStart w:id="2" w:name="_Toc469858686"/>
       <w:r>
         <w:lastRenderedPageBreak/>
         <w:t>Altas, bajas, edición y eliminación de documentos</w:t>
       </w:r>
-      <w:bookmarkEnd w:id="3"/>
-    </w:p>
-    <w:p>
+      <w:bookmarkEnd w:id="2"/>
+    </w:p>
+    <w:p>
+      <w:pPr>
+        <w:jc w:val="both"/>
+      </w:pPr>
       <w:r>
         <w:br w:type="page"/>
       </w:r>
@@ -1891,21 +1912,24 @@
       <w:pPr>
         <w:pStyle w:val="Puesto"/>
       </w:pPr>
-      <w:bookmarkStart w:id="4" w:name="_Toc469858687"/>
+      <w:bookmarkStart w:id="3" w:name="_Toc469858687"/>
       <w:r>
         <w:lastRenderedPageBreak/>
         <w:t>Lectura de un documento</w:t>
       </w:r>
-      <w:bookmarkEnd w:id="4"/>
-    </w:p>
-    <w:p>
+      <w:bookmarkEnd w:id="3"/>
+    </w:p>
+    <w:p>
+      <w:pPr>
+        <w:jc w:val="both"/>
+      </w:pPr>
       <w:r>
         <w:t>Siempre que tengamos algún resultado de cualquier documento en el apartado de “Resultados”, podemos acceder a visualizar dicho documento haciendo doble clic sobre él.</w:t>
       </w:r>
     </w:p>
     <w:p>
       <w:pPr>
-        <w:jc w:val="center"/>
+        <w:jc w:val="both"/>
       </w:pPr>
       <w:r>
         <w:rPr>
@@ -1957,7 +1981,7 @@
     </w:p>
     <w:p>
       <w:pPr>
-        <w:jc w:val="center"/>
+        <w:jc w:val="both"/>
         <w:rPr>
           <w:rFonts w:eastAsiaTheme="majorEastAsia"/>
         </w:rPr>
@@ -2017,15 +2041,16 @@
       <w:pPr>
         <w:pStyle w:val="Puesto"/>
       </w:pPr>
-      <w:bookmarkStart w:id="5" w:name="_Toc469858688"/>
+      <w:bookmarkStart w:id="4" w:name="_Toc469858688"/>
       <w:r>
         <w:lastRenderedPageBreak/>
         <w:t>Lista de títulos de un autor</w:t>
       </w:r>
-      <w:bookmarkEnd w:id="5"/>
-    </w:p>
-    <w:p>
-      <w:pPr>
+      <w:bookmarkEnd w:id="4"/>
+    </w:p>
+    <w:p>
+      <w:pPr>
+        <w:jc w:val="both"/>
         <w:rPr>
           <w:rFonts w:cs="Calibri"/>
         </w:rPr>
@@ -2048,23 +2073,7 @@
           <w:b/>
           <w:u w:val="single"/>
         </w:rPr>
-        <w:t>Ver Lista de autores p</w:t>
-      </w:r>
-      <w:r>
-        <w:rPr>
-          <w:rFonts w:cs="Calibri"/>
-          <w:b/>
-          <w:u w:val="single"/>
-        </w:rPr>
-        <w:t>o</w:t>
-      </w:r>
-      <w:r>
-        <w:rPr>
-          <w:rFonts w:cs="Calibri"/>
-          <w:b/>
-          <w:u w:val="single"/>
-        </w:rPr>
-        <w:t>r prefijo</w:t>
+        <w:t>Ver Lista de autores por prefijo</w:t>
       </w:r>
       <w:r>
         <w:rPr>
@@ -2075,6 +2084,7 @@
     </w:p>
     <w:p>
       <w:pPr>
+        <w:jc w:val="both"/>
         <w:rPr>
           <w:rFonts w:cs="Calibri"/>
         </w:rPr>
@@ -2098,10 +2108,14 @@
         <w:t xml:space="preserve"> sus documentos, lo insertamos en la aplicación y seleccionamos el botón buscar tal y como se muestra en la siguiente captura de pantalla.</w:t>
       </w:r>
     </w:p>
-    <w:p/>
-    <w:p>
-      <w:pPr>
-        <w:jc w:val="center"/>
+    <w:p>
+      <w:pPr>
+        <w:jc w:val="both"/>
+      </w:pPr>
+    </w:p>
+    <w:p>
+      <w:pPr>
+        <w:jc w:val="both"/>
       </w:pPr>
       <w:r>
         <w:rPr>
@@ -2165,6 +2179,9 @@
       </w:r>
     </w:p>
     <w:p>
+      <w:pPr>
+        <w:jc w:val="both"/>
+      </w:pPr>
       <w:r>
         <w:rPr>
           <w:noProof/>
@@ -2224,14 +2241,17 @@
         </w:rPr>
         <w:br w:type="column"/>
       </w:r>
-      <w:bookmarkStart w:id="6" w:name="_Toc469858689"/>
+      <w:bookmarkStart w:id="5" w:name="_Toc469858689"/>
       <w:r>
         <w:lastRenderedPageBreak/>
         <w:t>Lista de autores por prefijo</w:t>
       </w:r>
-      <w:bookmarkEnd w:id="6"/>
-    </w:p>
-    <w:p>
+      <w:bookmarkEnd w:id="5"/>
+    </w:p>
+    <w:p>
+      <w:pPr>
+        <w:jc w:val="both"/>
+      </w:pPr>
       <w:r>
         <w:t xml:space="preserve">En esta opción podemos escribir el prefijo del nombre del autor que queramos encontrar de manera que no aparecerán las coincidencias con ese </w:t>
       </w:r>
@@ -2244,12 +2264,12 @@
     </w:p>
     <w:p>
       <w:pPr>
-        <w:jc w:val="center"/>
-      </w:pPr>
-    </w:p>
-    <w:p>
-      <w:pPr>
-        <w:jc w:val="center"/>
+        <w:jc w:val="both"/>
+      </w:pPr>
+    </w:p>
+    <w:p>
+      <w:pPr>
+        <w:jc w:val="both"/>
       </w:pPr>
       <w:r>
         <w:rPr>
@@ -2314,7 +2334,7 @@
     </w:p>
     <w:p>
       <w:pPr>
-        <w:jc w:val="center"/>
+        <w:jc w:val="both"/>
       </w:pPr>
       <w:r>
         <w:rPr>
@@ -2365,6 +2385,9 @@
       </w:r>
     </w:p>
     <w:p>
+      <w:pPr>
+        <w:jc w:val="both"/>
+      </w:pPr>
       <w:r>
         <w:t>Haciendo doble clic sobre cualquiera de los autores, podemos ver los documentos a los cuales están asociados. Es una alternativa más cómoda a utilizar el caso de uso de “Lista de títulos de un autor”.</w:t>
       </w:r>
@@ -2373,6 +2396,9 @@
       </w:r>
     </w:p>
     <w:p>
+      <w:pPr>
+        <w:jc w:val="both"/>
+      </w:pPr>
       <w:r>
         <w:br w:type="page"/>
       </w:r>
@@ -2381,21 +2407,24 @@
       <w:pPr>
         <w:pStyle w:val="Puesto"/>
       </w:pPr>
-      <w:bookmarkStart w:id="7" w:name="_Toc469858690"/>
+      <w:bookmarkStart w:id="6" w:name="_Toc469858690"/>
       <w:r>
         <w:lastRenderedPageBreak/>
         <w:t>Contenido de un documento dado título y autor</w:t>
       </w:r>
-      <w:bookmarkEnd w:id="7"/>
-    </w:p>
-    <w:p>
+      <w:bookmarkEnd w:id="6"/>
+    </w:p>
+    <w:p>
+      <w:pPr>
+        <w:jc w:val="both"/>
+      </w:pPr>
       <w:r>
         <w:t>Para visualizar el contenido de un documento dado su título y autor, debemos escribir exactamente el título y el autor del documento.</w:t>
       </w:r>
     </w:p>
     <w:p>
       <w:pPr>
-        <w:jc w:val="center"/>
+        <w:jc w:val="both"/>
       </w:pPr>
       <w:r>
         <w:rPr>
@@ -2459,13 +2488,16 @@
       </w:r>
     </w:p>
     <w:p>
+      <w:pPr>
+        <w:jc w:val="both"/>
+      </w:pPr>
       <w:r>
         <w:t>De esta manera obtendremos el resultado que podremos consultar haciendo doble clic sobre él.</w:t>
       </w:r>
     </w:p>
     <w:p>
       <w:pPr>
-        <w:jc w:val="center"/>
+        <w:jc w:val="both"/>
       </w:pPr>
       <w:r>
         <w:rPr>
@@ -2522,31 +2554,40 @@
       <w:pPr>
         <w:pStyle w:val="Puesto"/>
       </w:pPr>
-      <w:bookmarkStart w:id="8" w:name="_Toc469858691"/>
+      <w:bookmarkStart w:id="7" w:name="_Toc469858691"/>
       <w:r>
         <w:lastRenderedPageBreak/>
         <w:t>Similitudes</w:t>
       </w:r>
-      <w:bookmarkEnd w:id="8"/>
-    </w:p>
-    <w:p>
+      <w:bookmarkEnd w:id="7"/>
+    </w:p>
+    <w:p>
+      <w:pPr>
+        <w:jc w:val="both"/>
+      </w:pPr>
       <w:r>
         <w:t>Podemos ver las similitudes de los documentos haciendo clic derecho sobre el documento que nos aparezca en el cuadro de “Resultados” en cualquiera de las búsquedas.</w:t>
       </w:r>
     </w:p>
     <w:p>
+      <w:pPr>
+        <w:jc w:val="both"/>
+      </w:pPr>
       <w:r>
         <w:t>Nos aparecerá un menú contextual donde podremos escoger el tipo de similitud que queremos aplicar. Acto seguido se nos abrirá un pop-up donde podemos seleccionar la cantidad de documentos a mostrar (por defecto 10).</w:t>
       </w:r>
     </w:p>
     <w:p>
+      <w:pPr>
+        <w:jc w:val="both"/>
+      </w:pPr>
       <w:r>
         <w:t>A continuación, dos ejemplos de resultados desde los cuales podemos acceder a buscar documentos similares.</w:t>
       </w:r>
     </w:p>
     <w:p>
       <w:pPr>
-        <w:jc w:val="center"/>
+        <w:jc w:val="both"/>
       </w:pPr>
       <w:r>
         <w:rPr>
@@ -2598,7 +2639,7 @@
     </w:p>
     <w:p>
       <w:pPr>
-        <w:jc w:val="center"/>
+        <w:jc w:val="both"/>
       </w:pPr>
       <w:r>
         <w:rPr>
@@ -2649,13 +2690,16 @@
       </w:r>
     </w:p>
     <w:p>
+      <w:pPr>
+        <w:jc w:val="both"/>
+      </w:pPr>
       <w:r>
         <w:t>Definimos la cantidad de documentos que queremos:</w:t>
       </w:r>
     </w:p>
     <w:p>
       <w:pPr>
-        <w:jc w:val="center"/>
+        <w:jc w:val="both"/>
       </w:pPr>
       <w:r>
         <w:rPr>
@@ -2707,10 +2751,13 @@
     </w:p>
     <w:p>
       <w:pPr>
-        <w:jc w:val="center"/>
-      </w:pPr>
-    </w:p>
-    <w:p>
+        <w:jc w:val="both"/>
+      </w:pPr>
+    </w:p>
+    <w:p>
+      <w:pPr>
+        <w:jc w:val="both"/>
+      </w:pPr>
       <w:r>
         <w:lastRenderedPageBreak/>
         <w:t>Y obtendremos una lista ordenada decrecientemente mostrando el porcentaje de similitud que tienen esos documentos con el seleccionado.</w:t>
@@ -2718,7 +2765,7 @@
     </w:p>
     <w:p>
       <w:pPr>
-        <w:jc w:val="center"/>
+        <w:jc w:val="both"/>
       </w:pPr>
       <w:r>
         <w:rPr>
@@ -2768,8 +2815,15 @@
         </w:drawing>
       </w:r>
     </w:p>
-    <w:p/>
-    <w:p>
+    <w:p>
+      <w:pPr>
+        <w:jc w:val="both"/>
+      </w:pPr>
+    </w:p>
+    <w:p>
+      <w:pPr>
+        <w:jc w:val="both"/>
+      </w:pPr>
       <w:r>
         <w:t>La expresión booleana no puede estar vacía ni contener errores de sintaxis.</w:t>
       </w:r>
@@ -2781,19 +2835,25 @@
       <w:pPr>
         <w:pStyle w:val="Puesto"/>
       </w:pPr>
-      <w:bookmarkStart w:id="9" w:name="_Toc469858692"/>
+      <w:bookmarkStart w:id="8" w:name="_Toc469858692"/>
       <w:r>
         <w:lastRenderedPageBreak/>
         <w:t>Expresión booleana</w:t>
       </w:r>
-      <w:bookmarkEnd w:id="9"/>
-    </w:p>
-    <w:p>
+      <w:bookmarkEnd w:id="8"/>
+    </w:p>
+    <w:p>
+      <w:pPr>
+        <w:jc w:val="both"/>
+      </w:pPr>
       <w:r>
         <w:t>Encontraremos documentos dada una expresión booleana:</w:t>
       </w:r>
     </w:p>
     <w:p>
+      <w:pPr>
+        <w:jc w:val="both"/>
+      </w:pPr>
       <w:r>
         <w:t xml:space="preserve">Por ejemplo con la siguiente expresión: </w:t>
       </w:r>
@@ -2827,7 +2887,7 @@
     </w:p>
     <w:p>
       <w:pPr>
-        <w:jc w:val="center"/>
+        <w:jc w:val="both"/>
       </w:pPr>
       <w:r>
         <w:rPr>
@@ -2891,13 +2951,16 @@
       </w:r>
     </w:p>
     <w:p>
+      <w:pPr>
+        <w:jc w:val="both"/>
+      </w:pPr>
       <w:r>
         <w:t>En este caso obtendremos un solo documento en la lista de Resultados.</w:t>
       </w:r>
     </w:p>
     <w:p>
       <w:pPr>
-        <w:jc w:val="center"/>
+        <w:jc w:val="both"/>
       </w:pPr>
       <w:r>
         <w:rPr>
@@ -2947,8 +3010,15 @@
         </w:drawing>
       </w:r>
     </w:p>
-    <w:p/>
-    <w:p>
+    <w:p>
+      <w:pPr>
+        <w:jc w:val="both"/>
+      </w:pPr>
+    </w:p>
+    <w:p>
+      <w:pPr>
+        <w:jc w:val="both"/>
+      </w:pPr>
       <w:r>
         <w:t>Como hemos comentado anteriormente, de este resultado podemos buscar documentos similares haciendo clic derecho sobre el documento resultante.</w:t>
       </w:r>
@@ -2960,7 +3030,8 @@
       <w:pPr>
         <w:pStyle w:val="Puesto"/>
       </w:pPr>
-      <w:bookmarkStart w:id="10" w:name="_Toc469858693"/>
+      <w:bookmarkStart w:id="9" w:name="_Toc469858693"/>
+      <w:bookmarkStart w:id="10" w:name="_GoBack"/>
       <w:proofErr w:type="spellStart"/>
       <w:r>
         <w:lastRenderedPageBreak/>
@@ -2970,14 +3041,21 @@
       <w:r>
         <w:t xml:space="preserve"> (Relevancia)</w:t>
       </w:r>
-      <w:bookmarkEnd w:id="10"/>
-    </w:p>
-    <w:p>
+      <w:bookmarkEnd w:id="9"/>
+    </w:p>
+    <w:bookmarkEnd w:id="10"/>
+    <w:p>
+      <w:pPr>
+        <w:jc w:val="both"/>
+      </w:pPr>
       <w:r>
         <w:t>Para utilizar esta característica, se necesita una o una serie de palabras y un entero para definir una búsqueda relevante a esas palabras y la cantidad de documentos que quieres obtener como máximo.</w:t>
       </w:r>
     </w:p>
     <w:p>
+      <w:pPr>
+        <w:jc w:val="both"/>
+      </w:pPr>
       <w:r>
         <w:t xml:space="preserve">Las palabras tienen más importancia cuanto antes aparezcan en la </w:t>
       </w:r>
@@ -2992,7 +3070,7 @@
     </w:p>
     <w:p>
       <w:pPr>
-        <w:jc w:val="center"/>
+        <w:jc w:val="both"/>
       </w:pPr>
       <w:r>
         <w:rPr>
@@ -3044,7 +3122,7 @@
     </w:p>
     <w:p>
       <w:pPr>
-        <w:jc w:val="center"/>
+        <w:jc w:val="both"/>
       </w:pPr>
       <w:r>
         <w:rPr>
@@ -3095,13 +3173,16 @@
       </w:r>
     </w:p>
     <w:p>
+      <w:pPr>
+        <w:jc w:val="both"/>
+      </w:pPr>
       <w:r>
         <w:br w:type="page"/>
       </w:r>
     </w:p>
     <w:p>
       <w:pPr>
-        <w:jc w:val="center"/>
+        <w:jc w:val="both"/>
       </w:pPr>
       <w:r>
         <w:rPr>
@@ -3154,7 +3235,7 @@
     </w:p>
     <w:p>
       <w:pPr>
-        <w:jc w:val="center"/>
+        <w:jc w:val="both"/>
       </w:pPr>
       <w:r>
         <w:rPr>
@@ -3204,8 +3285,15 @@
         </w:drawing>
       </w:r>
     </w:p>
-    <w:p/>
-    <w:p>
+    <w:p>
+      <w:pPr>
+        <w:jc w:val="both"/>
+      </w:pPr>
+    </w:p>
+    <w:p>
+      <w:pPr>
+        <w:jc w:val="both"/>
+      </w:pPr>
       <w:r>
         <w:t>Como podemos observar el resultado cambia según el orden de las palabras que introducimos al hacer la búsqueda.</w:t>
       </w:r>
@@ -3264,8 +3352,8 @@
       <w:tblLook w:val="04A0" w:firstRow="1" w:lastRow="0" w:firstColumn="1" w:lastColumn="0" w:noHBand="0" w:noVBand="1"/>
     </w:tblPr>
     <w:tblGrid>
-      <w:gridCol w:w="4308"/>
-      <w:gridCol w:w="4196"/>
+      <w:gridCol w:w="4313"/>
+      <w:gridCol w:w="4191"/>
     </w:tblGrid>
     <w:tr>
       <w:trPr>
@@ -3333,6 +3421,7 @@
           <w:dataBinding w:prefixMappings="xmlns:ns0='http://purl.org/dc/elements/1.1/' xmlns:ns1='http://schemas.openxmlformats.org/package/2006/metadata/core-properties' " w:xpath="/ns1:coreProperties[1]/ns0:creator[1]" w:storeItemID="{6C3C8BC8-F283-45AE-878A-BAB7291924A1}"/>
           <w:text/>
         </w:sdtPr>
+        <w:sdtEndPr/>
         <w:sdtContent>
           <w:tc>
             <w:tcPr>
@@ -3415,7 +3504,7 @@
               <w:sz w:val="18"/>
               <w:szCs w:val="18"/>
             </w:rPr>
-            <w:t>1</w:t>
+            <w:t>11</w:t>
           </w:r>
           <w:r>
             <w:rPr>
@@ -4297,7 +4386,7 @@
     <w:link w:val="PuestoCar"/>
     <w:uiPriority w:val="10"/>
     <w:qFormat/>
-    <w:rsid w:val="00416F60"/>
+    <w:rsid w:val="0072502F"/>
     <w:pPr>
       <w:pBdr>
         <w:bottom w:val="single" w:sz="8" w:space="4" w:color="052F61" w:themeColor="accent1"/>
@@ -4318,7 +4407,7 @@
     <w:basedOn w:val="Fuentedeprrafopredeter"/>
     <w:link w:val="Puesto"/>
     <w:uiPriority w:val="10"/>
-    <w:rsid w:val="00416F60"/>
+    <w:rsid w:val="0072502F"/>
     <w:rPr>
       <w:rFonts w:asciiTheme="majorHAnsi" w:eastAsiaTheme="majorEastAsia" w:hAnsiTheme="majorHAnsi" w:cstheme="majorBidi"/>
       <w:bCs/>
@@ -4697,8 +4786,10 @@
   <w:rsids>
     <w:rsidRoot w:val="009A358B"/>
     <w:rsid w:val="001473A4"/>
+    <w:rsid w:val="003B5CD0"/>
     <w:rsid w:val="004D48DE"/>
     <w:rsid w:val="009A358B"/>
+    <w:rsid w:val="00B61101"/>
     <w:rsid w:val="00FF4146"/>
   </w:rsids>
   <m:mathPr>
@@ -5454,7 +5545,7 @@
 </file>
 
 <file path=customXml/itemProps1.xml><?xml version="1.0" encoding="utf-8"?>
-<ds:datastoreItem xmlns:ds="http://schemas.openxmlformats.org/officeDocument/2006/customXml" ds:itemID="{AA193A1B-5F51-4F4A-9A0B-4166118A45E8}">
+<ds:datastoreItem xmlns:ds="http://schemas.openxmlformats.org/officeDocument/2006/customXml" ds:itemID="{F248139B-0B1E-4F58-AB5E-17EEE3BECE97}">
   <ds:schemaRefs>
     <ds:schemaRef ds:uri="http://schemas.openxmlformats.org/officeDocument/2006/bibliography"/>
   </ds:schemaRefs>

</xml_diff>

<commit_message>
Doc y README actualizados
</commit_message>
<xml_diff>
--- a/GestioDocuments/GestionDocumentos.docx
+++ b/GestioDocuments/GestionDocumentos.docx
@@ -938,18 +938,8 @@
                                     <w:sz w:val="36"/>
                                     <w:szCs w:val="36"/>
                                   </w:rPr>
-                                  <w:t xml:space="preserve">Andrés </w:t>
+                                  <w:t>Andrés Insaurralde</w:t>
                                 </w:r>
-                                <w:proofErr w:type="spellStart"/>
-                                <w:r>
-                                  <w:rPr>
-                                    <w:color w:val="052F61" w:themeColor="accent1"/>
-                                    <w:sz w:val="36"/>
-                                    <w:szCs w:val="36"/>
-                                  </w:rPr>
-                                  <w:t>Insaurralde</w:t>
-                                </w:r>
-                                <w:proofErr w:type="spellEnd"/>
                               </w:p>
                               <w:p>
                                 <w:pPr>
@@ -1174,7 +1164,7 @@
         <w:pStyle w:val="Puesto"/>
         <w:jc w:val="both"/>
       </w:pPr>
-      <w:bookmarkStart w:id="1" w:name="_Toc469858685"/>
+      <w:bookmarkStart w:id="1" w:name="_Toc469938484"/>
       <w:r>
         <w:lastRenderedPageBreak/>
         <w:t>Índice</w:t>
@@ -1215,7 +1205,6 @@
             <w:tabs>
               <w:tab w:val="right" w:leader="dot" w:pos="8494"/>
             </w:tabs>
-            <w:jc w:val="both"/>
             <w:rPr>
               <w:rFonts w:asciiTheme="minorHAnsi" w:hAnsiTheme="minorHAnsi"/>
               <w:noProof/>
@@ -1232,7 +1221,7 @@
           <w:r>
             <w:fldChar w:fldCharType="separate"/>
           </w:r>
-          <w:hyperlink w:anchor="_Toc469858685" w:history="1">
+          <w:hyperlink w:anchor="_Toc469938484" w:history="1">
             <w:r>
               <w:rPr>
                 <w:rStyle w:val="Hipervnculo"/>
@@ -1259,7 +1248,7 @@
                 <w:noProof/>
                 <w:webHidden/>
               </w:rPr>
-              <w:instrText xml:space="preserve"> PAGEREF _Toc469858685 \h </w:instrText>
+              <w:instrText xml:space="preserve"> PAGEREF _Toc469938484 \h </w:instrText>
             </w:r>
             <w:r>
               <w:rPr>
@@ -1296,7 +1285,6 @@
             <w:tabs>
               <w:tab w:val="right" w:leader="dot" w:pos="8494"/>
             </w:tabs>
-            <w:jc w:val="both"/>
             <w:rPr>
               <w:rFonts w:asciiTheme="minorHAnsi" w:hAnsiTheme="minorHAnsi"/>
               <w:noProof/>
@@ -1304,13 +1292,13 @@
               <w:lang w:eastAsia="es-ES"/>
             </w:rPr>
           </w:pPr>
-          <w:hyperlink w:anchor="_Toc469858686" w:history="1">
+          <w:hyperlink w:anchor="_Toc469938485" w:history="1">
             <w:r>
               <w:rPr>
                 <w:rStyle w:val="Hipervnculo"/>
                 <w:noProof/>
               </w:rPr>
-              <w:t>Altas, bajas, edición y eliminación de documentos</w:t>
+              <w:t>Altas, bajas y modificaciones de documentos</w:t>
             </w:r>
             <w:r>
               <w:rPr>
@@ -1331,7 +1319,7 @@
                 <w:noProof/>
                 <w:webHidden/>
               </w:rPr>
-              <w:instrText xml:space="preserve"> PAGEREF _Toc469858686 \h </w:instrText>
+              <w:instrText xml:space="preserve"> PAGEREF _Toc469938485 \h </w:instrText>
             </w:r>
             <w:r>
               <w:rPr>
@@ -1368,7 +1356,6 @@
             <w:tabs>
               <w:tab w:val="right" w:leader="dot" w:pos="8494"/>
             </w:tabs>
-            <w:jc w:val="both"/>
             <w:rPr>
               <w:rFonts w:asciiTheme="minorHAnsi" w:hAnsiTheme="minorHAnsi"/>
               <w:noProof/>
@@ -1376,7 +1363,7 @@
               <w:lang w:eastAsia="es-ES"/>
             </w:rPr>
           </w:pPr>
-          <w:hyperlink w:anchor="_Toc469858687" w:history="1">
+          <w:hyperlink w:anchor="_Toc469938486" w:history="1">
             <w:r>
               <w:rPr>
                 <w:rStyle w:val="Hipervnculo"/>
@@ -1403,7 +1390,7 @@
                 <w:noProof/>
                 <w:webHidden/>
               </w:rPr>
-              <w:instrText xml:space="preserve"> PAGEREF _Toc469858687 \h </w:instrText>
+              <w:instrText xml:space="preserve"> PAGEREF _Toc469938486 \h </w:instrText>
             </w:r>
             <w:r>
               <w:rPr>
@@ -1423,7 +1410,7 @@
                 <w:noProof/>
                 <w:webHidden/>
               </w:rPr>
-              <w:t>3</w:t>
+              <w:t>4</w:t>
             </w:r>
             <w:r>
               <w:rPr>
@@ -1440,7 +1427,6 @@
             <w:tabs>
               <w:tab w:val="right" w:leader="dot" w:pos="8494"/>
             </w:tabs>
-            <w:jc w:val="both"/>
             <w:rPr>
               <w:rFonts w:asciiTheme="minorHAnsi" w:hAnsiTheme="minorHAnsi"/>
               <w:noProof/>
@@ -1448,7 +1434,7 @@
               <w:lang w:eastAsia="es-ES"/>
             </w:rPr>
           </w:pPr>
-          <w:hyperlink w:anchor="_Toc469858688" w:history="1">
+          <w:hyperlink w:anchor="_Toc469938487" w:history="1">
             <w:r>
               <w:rPr>
                 <w:rStyle w:val="Hipervnculo"/>
@@ -1475,7 +1461,7 @@
                 <w:noProof/>
                 <w:webHidden/>
               </w:rPr>
-              <w:instrText xml:space="preserve"> PAGEREF _Toc469858688 \h </w:instrText>
+              <w:instrText xml:space="preserve"> PAGEREF _Toc469938487 \h </w:instrText>
             </w:r>
             <w:r>
               <w:rPr>
@@ -1495,7 +1481,7 @@
                 <w:noProof/>
                 <w:webHidden/>
               </w:rPr>
-              <w:t>4</w:t>
+              <w:t>5</w:t>
             </w:r>
             <w:r>
               <w:rPr>
@@ -1512,7 +1498,6 @@
             <w:tabs>
               <w:tab w:val="right" w:leader="dot" w:pos="8494"/>
             </w:tabs>
-            <w:jc w:val="both"/>
             <w:rPr>
               <w:rFonts w:asciiTheme="minorHAnsi" w:hAnsiTheme="minorHAnsi"/>
               <w:noProof/>
@@ -1520,7 +1505,7 @@
               <w:lang w:eastAsia="es-ES"/>
             </w:rPr>
           </w:pPr>
-          <w:hyperlink w:anchor="_Toc469858689" w:history="1">
+          <w:hyperlink w:anchor="_Toc469938488" w:history="1">
             <w:r>
               <w:rPr>
                 <w:rStyle w:val="Hipervnculo"/>
@@ -1547,7 +1532,7 @@
                 <w:noProof/>
                 <w:webHidden/>
               </w:rPr>
-              <w:instrText xml:space="preserve"> PAGEREF _Toc469858689 \h </w:instrText>
+              <w:instrText xml:space="preserve"> PAGEREF _Toc469938488 \h </w:instrText>
             </w:r>
             <w:r>
               <w:rPr>
@@ -1567,7 +1552,7 @@
                 <w:noProof/>
                 <w:webHidden/>
               </w:rPr>
-              <w:t>5</w:t>
+              <w:t>6</w:t>
             </w:r>
             <w:r>
               <w:rPr>
@@ -1584,7 +1569,6 @@
             <w:tabs>
               <w:tab w:val="right" w:leader="dot" w:pos="8494"/>
             </w:tabs>
-            <w:jc w:val="both"/>
             <w:rPr>
               <w:rFonts w:asciiTheme="minorHAnsi" w:hAnsiTheme="minorHAnsi"/>
               <w:noProof/>
@@ -1592,7 +1576,7 @@
               <w:lang w:eastAsia="es-ES"/>
             </w:rPr>
           </w:pPr>
-          <w:hyperlink w:anchor="_Toc469858690" w:history="1">
+          <w:hyperlink w:anchor="_Toc469938489" w:history="1">
             <w:r>
               <w:rPr>
                 <w:rStyle w:val="Hipervnculo"/>
@@ -1619,7 +1603,7 @@
                 <w:noProof/>
                 <w:webHidden/>
               </w:rPr>
-              <w:instrText xml:space="preserve"> PAGEREF _Toc469858690 \h </w:instrText>
+              <w:instrText xml:space="preserve"> PAGEREF _Toc469938489 \h </w:instrText>
             </w:r>
             <w:r>
               <w:rPr>
@@ -1639,7 +1623,7 @@
                 <w:noProof/>
                 <w:webHidden/>
               </w:rPr>
-              <w:t>6</w:t>
+              <w:t>7</w:t>
             </w:r>
             <w:r>
               <w:rPr>
@@ -1656,7 +1640,6 @@
             <w:tabs>
               <w:tab w:val="right" w:leader="dot" w:pos="8494"/>
             </w:tabs>
-            <w:jc w:val="both"/>
             <w:rPr>
               <w:rFonts w:asciiTheme="minorHAnsi" w:hAnsiTheme="minorHAnsi"/>
               <w:noProof/>
@@ -1664,7 +1647,7 @@
               <w:lang w:eastAsia="es-ES"/>
             </w:rPr>
           </w:pPr>
-          <w:hyperlink w:anchor="_Toc469858691" w:history="1">
+          <w:hyperlink w:anchor="_Toc469938490" w:history="1">
             <w:r>
               <w:rPr>
                 <w:rStyle w:val="Hipervnculo"/>
@@ -1691,7 +1674,7 @@
                 <w:noProof/>
                 <w:webHidden/>
               </w:rPr>
-              <w:instrText xml:space="preserve"> PAGEREF _Toc469858691 \h </w:instrText>
+              <w:instrText xml:space="preserve"> PAGEREF _Toc469938490 \h </w:instrText>
             </w:r>
             <w:r>
               <w:rPr>
@@ -1711,7 +1694,7 @@
                 <w:noProof/>
                 <w:webHidden/>
               </w:rPr>
-              <w:t>7</w:t>
+              <w:t>8</w:t>
             </w:r>
             <w:r>
               <w:rPr>
@@ -1728,7 +1711,6 @@
             <w:tabs>
               <w:tab w:val="right" w:leader="dot" w:pos="8494"/>
             </w:tabs>
-            <w:jc w:val="both"/>
             <w:rPr>
               <w:rFonts w:asciiTheme="minorHAnsi" w:hAnsiTheme="minorHAnsi"/>
               <w:noProof/>
@@ -1736,7 +1718,7 @@
               <w:lang w:eastAsia="es-ES"/>
             </w:rPr>
           </w:pPr>
-          <w:hyperlink w:anchor="_Toc469858692" w:history="1">
+          <w:hyperlink w:anchor="_Toc469938491" w:history="1">
             <w:r>
               <w:rPr>
                 <w:rStyle w:val="Hipervnculo"/>
@@ -1763,7 +1745,7 @@
                 <w:noProof/>
                 <w:webHidden/>
               </w:rPr>
-              <w:instrText xml:space="preserve"> PAGEREF _Toc469858692 \h </w:instrText>
+              <w:instrText xml:space="preserve"> PAGEREF _Toc469938491 \h </w:instrText>
             </w:r>
             <w:r>
               <w:rPr>
@@ -1783,7 +1765,7 @@
                 <w:noProof/>
                 <w:webHidden/>
               </w:rPr>
-              <w:t>9</w:t>
+              <w:t>10</w:t>
             </w:r>
             <w:r>
               <w:rPr>
@@ -1800,7 +1782,6 @@
             <w:tabs>
               <w:tab w:val="right" w:leader="dot" w:pos="8494"/>
             </w:tabs>
-            <w:jc w:val="both"/>
             <w:rPr>
               <w:rFonts w:asciiTheme="minorHAnsi" w:hAnsiTheme="minorHAnsi"/>
               <w:noProof/>
@@ -1808,7 +1789,7 @@
               <w:lang w:eastAsia="es-ES"/>
             </w:rPr>
           </w:pPr>
-          <w:hyperlink w:anchor="_Toc469858693" w:history="1">
+          <w:hyperlink w:anchor="_Toc469938492" w:history="1">
             <w:r>
               <w:rPr>
                 <w:rStyle w:val="Hipervnculo"/>
@@ -1835,7 +1816,7 @@
                 <w:noProof/>
                 <w:webHidden/>
               </w:rPr>
-              <w:instrText xml:space="preserve"> PAGEREF _Toc469858693 \h </w:instrText>
+              <w:instrText xml:space="preserve"> PAGEREF _Toc469938492 \h </w:instrText>
             </w:r>
             <w:r>
               <w:rPr>
@@ -1855,7 +1836,7 @@
                 <w:noProof/>
                 <w:webHidden/>
               </w:rPr>
-              <w:t>10</w:t>
+              <w:t>11</w:t>
             </w:r>
             <w:r>
               <w:rPr>
@@ -1893,10 +1874,19 @@
       <w:pPr>
         <w:pStyle w:val="Puesto"/>
       </w:pPr>
-      <w:bookmarkStart w:id="2" w:name="_Toc469858686"/>
+      <w:bookmarkStart w:id="2" w:name="_Toc469938485"/>
       <w:r>
         <w:lastRenderedPageBreak/>
-        <w:t>Altas, bajas, edición y eliminación de documentos</w:t>
+        <w:t xml:space="preserve">Altas, bajas y </w:t>
+      </w:r>
+      <w:r>
+        <w:t>modificaciones</w:t>
+      </w:r>
+      <w:r>
+        <w:t xml:space="preserve"> </w:t>
+      </w:r>
+      <w:r>
+        <w:t>de documentos</w:t>
       </w:r>
       <w:bookmarkEnd w:id="2"/>
     </w:p>
@@ -1905,14 +1895,308 @@
         <w:jc w:val="both"/>
       </w:pPr>
       <w:r>
+        <w:t xml:space="preserve">Para </w:t>
+      </w:r>
+      <w:r>
+        <w:rPr>
+          <w:b/>
+        </w:rPr>
+        <w:t>dar de alta</w:t>
+      </w:r>
+      <w:r>
+        <w:t xml:space="preserve"> podemos hacerlo a través de la opción “Crear documento” que aparece en la pantalla principal.</w:t>
+      </w:r>
+    </w:p>
+    <w:p>
+      <w:pPr>
+        <w:jc w:val="center"/>
+      </w:pPr>
+      <w:r>
+        <w:rPr>
+          <w:noProof/>
+          <w:lang w:eastAsia="es-ES"/>
+        </w:rPr>
+        <w:drawing>
+          <wp:inline distT="0" distB="0" distL="0" distR="0">
+            <wp:extent cx="2219635" cy="609685"/>
+            <wp:effectExtent l="19050" t="0" r="28575" b="209550"/>
+            <wp:docPr id="1" name="Imagen 1"/>
+            <wp:cNvGraphicFramePr>
+              <a:graphicFrameLocks xmlns:a="http://schemas.openxmlformats.org/drawingml/2006/main" noChangeAspect="1"/>
+            </wp:cNvGraphicFramePr>
+            <a:graphic xmlns:a="http://schemas.openxmlformats.org/drawingml/2006/main">
+              <a:graphicData uri="http://schemas.openxmlformats.org/drawingml/2006/picture">
+                <pic:pic xmlns:pic="http://schemas.openxmlformats.org/drawingml/2006/picture">
+                  <pic:nvPicPr>
+                    <pic:cNvPr id="1" name="25CFC09.tmp"/>
+                    <pic:cNvPicPr/>
+                  </pic:nvPicPr>
+                  <pic:blipFill>
+                    <a:blip r:embed="rId7">
+                      <a:extLst>
+                        <a:ext uri="{28A0092B-C50C-407E-A947-70E740481C1C}">
+                          <a14:useLocalDpi xmlns:a14="http://schemas.microsoft.com/office/drawing/2010/main" val="0"/>
+                        </a:ext>
+                      </a:extLst>
+                    </a:blip>
+                    <a:stretch>
+                      <a:fillRect/>
+                    </a:stretch>
+                  </pic:blipFill>
+                  <pic:spPr>
+                    <a:xfrm>
+                      <a:off x="0" y="0"/>
+                      <a:ext cx="2219635" cy="609685"/>
+                    </a:xfrm>
+                    <a:prstGeom prst="roundRect">
+                      <a:avLst>
+                        <a:gd name="adj" fmla="val 8594"/>
+                      </a:avLst>
+                    </a:prstGeom>
+                    <a:solidFill>
+                      <a:srgbClr val="FFFFFF">
+                        <a:shade val="85000"/>
+                      </a:srgbClr>
+                    </a:solidFill>
+                    <a:ln>
+                      <a:noFill/>
+                    </a:ln>
+                    <a:effectLst>
+                      <a:reflection blurRad="12700" stA="38000" endPos="28000" dist="5000" dir="5400000" sy="-100000" algn="bl" rotWithShape="0"/>
+                    </a:effectLst>
+                  </pic:spPr>
+                </pic:pic>
+              </a:graphicData>
+            </a:graphic>
+          </wp:inline>
+        </w:drawing>
+      </w:r>
+    </w:p>
+    <w:p>
+      <w:pPr>
+        <w:jc w:val="both"/>
+      </w:pPr>
+      <w:r>
+        <w:t>Rellenamos lo campos y guardamos.</w:t>
+      </w:r>
+    </w:p>
+    <w:p>
+      <w:pPr>
+        <w:jc w:val="center"/>
+      </w:pPr>
+      <w:r>
+        <w:rPr>
+          <w:noProof/>
+          <w:lang w:eastAsia="es-ES"/>
+        </w:rPr>
+        <w:drawing>
+          <wp:inline distT="0" distB="0" distL="0" distR="0">
+            <wp:extent cx="4096322" cy="3057952"/>
+            <wp:effectExtent l="0" t="0" r="0" b="9525"/>
+            <wp:docPr id="2" name="Imagen 2"/>
+            <wp:cNvGraphicFramePr>
+              <a:graphicFrameLocks xmlns:a="http://schemas.openxmlformats.org/drawingml/2006/main" noChangeAspect="1"/>
+            </wp:cNvGraphicFramePr>
+            <a:graphic xmlns:a="http://schemas.openxmlformats.org/drawingml/2006/main">
+              <a:graphicData uri="http://schemas.openxmlformats.org/drawingml/2006/picture">
+                <pic:pic xmlns:pic="http://schemas.openxmlformats.org/drawingml/2006/picture">
+                  <pic:nvPicPr>
+                    <pic:cNvPr id="2" name="25C63FB.tmp"/>
+                    <pic:cNvPicPr/>
+                  </pic:nvPicPr>
+                  <pic:blipFill>
+                    <a:blip r:embed="rId8">
+                      <a:extLst>
+                        <a:ext uri="{28A0092B-C50C-407E-A947-70E740481C1C}">
+                          <a14:useLocalDpi xmlns:a14="http://schemas.microsoft.com/office/drawing/2010/main" val="0"/>
+                        </a:ext>
+                      </a:extLst>
+                    </a:blip>
+                    <a:stretch>
+                      <a:fillRect/>
+                    </a:stretch>
+                  </pic:blipFill>
+                  <pic:spPr>
+                    <a:xfrm>
+                      <a:off x="0" y="0"/>
+                      <a:ext cx="4096322" cy="3057952"/>
+                    </a:xfrm>
+                    <a:prstGeom prst="rect">
+                      <a:avLst/>
+                    </a:prstGeom>
+                  </pic:spPr>
+                </pic:pic>
+              </a:graphicData>
+            </a:graphic>
+          </wp:inline>
+        </w:drawing>
+      </w:r>
+    </w:p>
+    <w:p>
+      <w:r>
         <w:br w:type="page"/>
       </w:r>
     </w:p>
     <w:p>
       <w:pPr>
+        <w:jc w:val="both"/>
+      </w:pPr>
+      <w:r>
+        <w:lastRenderedPageBreak/>
+        <w:t xml:space="preserve">Para </w:t>
+      </w:r>
+      <w:r>
+        <w:rPr>
+          <w:b/>
+        </w:rPr>
+        <w:t>eliminar</w:t>
+      </w:r>
+      <w:r>
+        <w:t xml:space="preserve"> un documento, podemos hacer clic derecho sobre cualquiera de los documentos que aparezcan en el cuadro de “Resultado” y seleccionar “Eliminar de la colección”.</w:t>
+      </w:r>
+    </w:p>
+    <w:p>
+      <w:pPr>
+        <w:jc w:val="center"/>
+      </w:pPr>
+      <w:r>
+        <w:rPr>
+          <w:noProof/>
+          <w:lang w:eastAsia="es-ES"/>
+        </w:rPr>
+        <w:drawing>
+          <wp:inline distT="0" distB="0" distL="0" distR="0">
+            <wp:extent cx="3258005" cy="1714739"/>
+            <wp:effectExtent l="0" t="0" r="0" b="0"/>
+            <wp:docPr id="3" name="Imagen 3"/>
+            <wp:cNvGraphicFramePr>
+              <a:graphicFrameLocks xmlns:a="http://schemas.openxmlformats.org/drawingml/2006/main" noChangeAspect="1"/>
+            </wp:cNvGraphicFramePr>
+            <a:graphic xmlns:a="http://schemas.openxmlformats.org/drawingml/2006/main">
+              <a:graphicData uri="http://schemas.openxmlformats.org/drawingml/2006/picture">
+                <pic:pic xmlns:pic="http://schemas.openxmlformats.org/drawingml/2006/picture">
+                  <pic:nvPicPr>
+                    <pic:cNvPr id="3" name="25C558.tmp"/>
+                    <pic:cNvPicPr/>
+                  </pic:nvPicPr>
+                  <pic:blipFill>
+                    <a:blip r:embed="rId9">
+                      <a:extLst>
+                        <a:ext uri="{28A0092B-C50C-407E-A947-70E740481C1C}">
+                          <a14:useLocalDpi xmlns:a14="http://schemas.microsoft.com/office/drawing/2010/main" val="0"/>
+                        </a:ext>
+                      </a:extLst>
+                    </a:blip>
+                    <a:stretch>
+                      <a:fillRect/>
+                    </a:stretch>
+                  </pic:blipFill>
+                  <pic:spPr>
+                    <a:xfrm>
+                      <a:off x="0" y="0"/>
+                      <a:ext cx="3258005" cy="1714739"/>
+                    </a:xfrm>
+                    <a:prstGeom prst="rect">
+                      <a:avLst/>
+                    </a:prstGeom>
+                  </pic:spPr>
+                </pic:pic>
+              </a:graphicData>
+            </a:graphic>
+          </wp:inline>
+        </w:drawing>
+      </w:r>
+    </w:p>
+    <w:p>
+      <w:pPr>
+        <w:jc w:val="center"/>
+      </w:pPr>
+    </w:p>
+    <w:p>
+      <w:pPr>
+        <w:jc w:val="both"/>
+      </w:pPr>
+      <w:r>
+        <w:t xml:space="preserve">Para </w:t>
+      </w:r>
+      <w:r>
+        <w:rPr>
+          <w:b/>
+        </w:rPr>
+        <w:t>modificar</w:t>
+      </w:r>
+      <w:r>
+        <w:t xml:space="preserve"> un documento, debemos acceder a cualquiera haciendo doble clic y veremos un botón de un lápiz arriba de la vista.</w:t>
+      </w:r>
+    </w:p>
+    <w:p>
+      <w:pPr>
+        <w:jc w:val="center"/>
+      </w:pPr>
+      <w:r>
+        <w:rPr>
+          <w:noProof/>
+          <w:lang w:eastAsia="es-ES"/>
+        </w:rPr>
+        <w:drawing>
+          <wp:inline distT="0" distB="0" distL="0" distR="0">
+            <wp:extent cx="3153215" cy="1657581"/>
+            <wp:effectExtent l="0" t="0" r="9525" b="0"/>
+            <wp:docPr id="4" name="Imagen 4"/>
+            <wp:cNvGraphicFramePr>
+              <a:graphicFrameLocks xmlns:a="http://schemas.openxmlformats.org/drawingml/2006/main" noChangeAspect="1"/>
+            </wp:cNvGraphicFramePr>
+            <a:graphic xmlns:a="http://schemas.openxmlformats.org/drawingml/2006/main">
+              <a:graphicData uri="http://schemas.openxmlformats.org/drawingml/2006/picture">
+                <pic:pic xmlns:pic="http://schemas.openxmlformats.org/drawingml/2006/picture">
+                  <pic:nvPicPr>
+                    <pic:cNvPr id="4" name="25C2A2D.tmp"/>
+                    <pic:cNvPicPr/>
+                  </pic:nvPicPr>
+                  <pic:blipFill>
+                    <a:blip r:embed="rId10">
+                      <a:extLst>
+                        <a:ext uri="{28A0092B-C50C-407E-A947-70E740481C1C}">
+                          <a14:useLocalDpi xmlns:a14="http://schemas.microsoft.com/office/drawing/2010/main" val="0"/>
+                        </a:ext>
+                      </a:extLst>
+                    </a:blip>
+                    <a:stretch>
+                      <a:fillRect/>
+                    </a:stretch>
+                  </pic:blipFill>
+                  <pic:spPr>
+                    <a:xfrm>
+                      <a:off x="0" y="0"/>
+                      <a:ext cx="3153215" cy="1657581"/>
+                    </a:xfrm>
+                    <a:prstGeom prst="rect">
+                      <a:avLst/>
+                    </a:prstGeom>
+                  </pic:spPr>
+                </pic:pic>
+              </a:graphicData>
+            </a:graphic>
+          </wp:inline>
+        </w:drawing>
+      </w:r>
+    </w:p>
+    <w:p>
+      <w:pPr>
+        <w:jc w:val="both"/>
+      </w:pPr>
+      <w:r>
+        <w:t>Lo seleccionamos (de manera que desbloquearán los campos y podrá ser editado) lo editamos y guardamos los cambios antes de volver atrás.</w:t>
+      </w:r>
+      <w:r>
+        <w:br w:type="page"/>
+      </w:r>
+    </w:p>
+    <w:p>
+      <w:pPr>
         <w:pStyle w:val="Puesto"/>
       </w:pPr>
-      <w:bookmarkStart w:id="3" w:name="_Toc469858687"/>
+      <w:bookmarkStart w:id="3" w:name="_Toc469938486"/>
       <w:r>
         <w:lastRenderedPageBreak/>
         <w:t>Lectura de un documento</w:t>
@@ -1952,7 +2236,7 @@
                     <pic:cNvPicPr/>
                   </pic:nvPicPr>
                   <pic:blipFill>
-                    <a:blip r:embed="rId7">
+                    <a:blip r:embed="rId11">
                       <a:extLst>
                         <a:ext uri="{28A0092B-C50C-407E-A947-70E740481C1C}">
                           <a14:useLocalDpi xmlns:a14="http://schemas.microsoft.com/office/drawing/2010/main" val="0"/>
@@ -2007,7 +2291,7 @@
                     <pic:cNvPicPr/>
                   </pic:nvPicPr>
                   <pic:blipFill>
-                    <a:blip r:embed="rId8">
+                    <a:blip r:embed="rId12">
                       <a:extLst>
                         <a:ext uri="{28A0092B-C50C-407E-A947-70E740481C1C}">
                           <a14:useLocalDpi xmlns:a14="http://schemas.microsoft.com/office/drawing/2010/main" val="0"/>
@@ -2041,7 +2325,7 @@
       <w:pPr>
         <w:pStyle w:val="Puesto"/>
       </w:pPr>
-      <w:bookmarkStart w:id="4" w:name="_Toc469858688"/>
+      <w:bookmarkStart w:id="4" w:name="_Toc469938487"/>
       <w:r>
         <w:lastRenderedPageBreak/>
         <w:t>Lista de títulos de un autor</w:t>
@@ -2115,7 +2399,7 @@
     </w:p>
     <w:p>
       <w:pPr>
-        <w:jc w:val="both"/>
+        <w:jc w:val="center"/>
       </w:pPr>
       <w:r>
         <w:rPr>
@@ -2138,7 +2422,7 @@
                     <pic:cNvPicPr/>
                   </pic:nvPicPr>
                   <pic:blipFill>
-                    <a:blip r:embed="rId9">
+                    <a:blip r:embed="rId13">
                       <a:extLst>
                         <a:ext uri="{28A0092B-C50C-407E-A947-70E740481C1C}">
                           <a14:useLocalDpi xmlns:a14="http://schemas.microsoft.com/office/drawing/2010/main" val="0"/>
@@ -2180,7 +2464,7 @@
     </w:p>
     <w:p>
       <w:pPr>
-        <w:jc w:val="both"/>
+        <w:jc w:val="center"/>
       </w:pPr>
       <w:r>
         <w:rPr>
@@ -2203,7 +2487,7 @@
                     <pic:cNvPicPr/>
                   </pic:nvPicPr>
                   <pic:blipFill>
-                    <a:blip r:embed="rId10">
+                    <a:blip r:embed="rId14">
                       <a:extLst>
                         <a:ext uri="{28A0092B-C50C-407E-A947-70E740481C1C}">
                           <a14:useLocalDpi xmlns:a14="http://schemas.microsoft.com/office/drawing/2010/main" val="0"/>
@@ -2241,7 +2525,7 @@
         </w:rPr>
         <w:br w:type="column"/>
       </w:r>
-      <w:bookmarkStart w:id="5" w:name="_Toc469858689"/>
+      <w:bookmarkStart w:id="5" w:name="_Toc469938488"/>
       <w:r>
         <w:lastRenderedPageBreak/>
         <w:t>Lista de autores por prefijo</w:t>
@@ -2269,7 +2553,7 @@
     </w:p>
     <w:p>
       <w:pPr>
-        <w:jc w:val="both"/>
+        <w:jc w:val="center"/>
       </w:pPr>
       <w:r>
         <w:rPr>
@@ -2292,7 +2576,7 @@
                     <pic:cNvPicPr/>
                   </pic:nvPicPr>
                   <pic:blipFill>
-                    <a:blip r:embed="rId11">
+                    <a:blip r:embed="rId15">
                       <a:extLst>
                         <a:ext uri="{28A0092B-C50C-407E-A947-70E740481C1C}">
                           <a14:useLocalDpi xmlns:a14="http://schemas.microsoft.com/office/drawing/2010/main" val="0"/>
@@ -2334,7 +2618,7 @@
     </w:p>
     <w:p>
       <w:pPr>
-        <w:jc w:val="both"/>
+        <w:jc w:val="center"/>
       </w:pPr>
       <w:r>
         <w:rPr>
@@ -2357,7 +2641,7 @@
                     <pic:cNvPicPr/>
                   </pic:nvPicPr>
                   <pic:blipFill>
-                    <a:blip r:embed="rId12">
+                    <a:blip r:embed="rId16">
                       <a:extLst>
                         <a:ext uri="{28A0092B-C50C-407E-A947-70E740481C1C}">
                           <a14:useLocalDpi xmlns:a14="http://schemas.microsoft.com/office/drawing/2010/main" val="0"/>
@@ -2407,7 +2691,7 @@
       <w:pPr>
         <w:pStyle w:val="Puesto"/>
       </w:pPr>
-      <w:bookmarkStart w:id="6" w:name="_Toc469858690"/>
+      <w:bookmarkStart w:id="6" w:name="_Toc469938489"/>
       <w:r>
         <w:lastRenderedPageBreak/>
         <w:t>Contenido de un documento dado título y autor</w:t>
@@ -2424,7 +2708,7 @@
     </w:p>
     <w:p>
       <w:pPr>
-        <w:jc w:val="both"/>
+        <w:jc w:val="center"/>
       </w:pPr>
       <w:r>
         <w:rPr>
@@ -2447,7 +2731,7 @@
                     <pic:cNvPicPr/>
                   </pic:nvPicPr>
                   <pic:blipFill>
-                    <a:blip r:embed="rId13">
+                    <a:blip r:embed="rId17">
                       <a:extLst>
                         <a:ext uri="{28A0092B-C50C-407E-A947-70E740481C1C}">
                           <a14:useLocalDpi xmlns:a14="http://schemas.microsoft.com/office/drawing/2010/main" val="0"/>
@@ -2497,7 +2781,7 @@
     </w:p>
     <w:p>
       <w:pPr>
-        <w:jc w:val="both"/>
+        <w:jc w:val="center"/>
       </w:pPr>
       <w:r>
         <w:rPr>
@@ -2520,7 +2804,7 @@
                     <pic:cNvPicPr/>
                   </pic:nvPicPr>
                   <pic:blipFill>
-                    <a:blip r:embed="rId14">
+                    <a:blip r:embed="rId18">
                       <a:extLst>
                         <a:ext uri="{28A0092B-C50C-407E-A947-70E740481C1C}">
                           <a14:useLocalDpi xmlns:a14="http://schemas.microsoft.com/office/drawing/2010/main" val="0"/>
@@ -2554,7 +2838,7 @@
       <w:pPr>
         <w:pStyle w:val="Puesto"/>
       </w:pPr>
-      <w:bookmarkStart w:id="7" w:name="_Toc469858691"/>
+      <w:bookmarkStart w:id="7" w:name="_Toc469938490"/>
       <w:r>
         <w:lastRenderedPageBreak/>
         <w:t>Similitudes</w:t>
@@ -2587,7 +2871,7 @@
     </w:p>
     <w:p>
       <w:pPr>
-        <w:jc w:val="both"/>
+        <w:jc w:val="center"/>
       </w:pPr>
       <w:r>
         <w:rPr>
@@ -2610,7 +2894,7 @@
                     <pic:cNvPicPr/>
                   </pic:nvPicPr>
                   <pic:blipFill>
-                    <a:blip r:embed="rId15">
+                    <a:blip r:embed="rId19">
                       <a:extLst>
                         <a:ext uri="{28A0092B-C50C-407E-A947-70E740481C1C}">
                           <a14:useLocalDpi xmlns:a14="http://schemas.microsoft.com/office/drawing/2010/main" val="0"/>
@@ -2639,7 +2923,7 @@
     </w:p>
     <w:p>
       <w:pPr>
-        <w:jc w:val="both"/>
+        <w:jc w:val="center"/>
       </w:pPr>
       <w:r>
         <w:rPr>
@@ -2662,7 +2946,7 @@
                     <pic:cNvPicPr/>
                   </pic:nvPicPr>
                   <pic:blipFill>
-                    <a:blip r:embed="rId16">
+                    <a:blip r:embed="rId20">
                       <a:extLst>
                         <a:ext uri="{28A0092B-C50C-407E-A947-70E740481C1C}">
                           <a14:useLocalDpi xmlns:a14="http://schemas.microsoft.com/office/drawing/2010/main" val="0"/>
@@ -2699,7 +2983,7 @@
     </w:p>
     <w:p>
       <w:pPr>
-        <w:jc w:val="both"/>
+        <w:jc w:val="center"/>
       </w:pPr>
       <w:r>
         <w:rPr>
@@ -2722,7 +3006,7 @@
                     <pic:cNvPicPr/>
                   </pic:nvPicPr>
                   <pic:blipFill>
-                    <a:blip r:embed="rId17">
+                    <a:blip r:embed="rId21">
                       <a:extLst>
                         <a:ext uri="{28A0092B-C50C-407E-A947-70E740481C1C}">
                           <a14:useLocalDpi xmlns:a14="http://schemas.microsoft.com/office/drawing/2010/main" val="0"/>
@@ -2748,6 +3032,8 @@
           </wp:inline>
         </w:drawing>
       </w:r>
+      <w:bookmarkStart w:id="8" w:name="_GoBack"/>
+      <w:bookmarkEnd w:id="8"/>
     </w:p>
     <w:p>
       <w:pPr>
@@ -2788,7 +3074,7 @@
                     <pic:cNvPicPr/>
                   </pic:nvPicPr>
                   <pic:blipFill>
-                    <a:blip r:embed="rId18">
+                    <a:blip r:embed="rId22">
                       <a:extLst>
                         <a:ext uri="{28A0092B-C50C-407E-A947-70E740481C1C}">
                           <a14:useLocalDpi xmlns:a14="http://schemas.microsoft.com/office/drawing/2010/main" val="0"/>
@@ -2835,12 +3121,12 @@
       <w:pPr>
         <w:pStyle w:val="Puesto"/>
       </w:pPr>
-      <w:bookmarkStart w:id="8" w:name="_Toc469858692"/>
+      <w:bookmarkStart w:id="9" w:name="_Toc469938491"/>
       <w:r>
         <w:lastRenderedPageBreak/>
         <w:t>Expresión booleana</w:t>
       </w:r>
-      <w:bookmarkEnd w:id="8"/>
+      <w:bookmarkEnd w:id="9"/>
     </w:p>
     <w:p>
       <w:pPr>
@@ -2858,36 +3144,12 @@
         <w:t xml:space="preserve">Por ejemplo con la siguiente expresión: </w:t>
       </w:r>
       <w:r>
-        <w:t xml:space="preserve">Chipre &amp; </w:t>
-      </w:r>
-      <w:proofErr w:type="spellStart"/>
-      <w:r>
-        <w:t>Christy</w:t>
-      </w:r>
-      <w:proofErr w:type="spellEnd"/>
-      <w:r>
-        <w:t xml:space="preserve"> &amp; </w:t>
-      </w:r>
-      <w:proofErr w:type="spellStart"/>
-      <w:r>
-        <w:t>Estepona</w:t>
-      </w:r>
-      <w:proofErr w:type="spellEnd"/>
-      <w:r>
-        <w:t xml:space="preserve"> &amp; </w:t>
-      </w:r>
-      <w:proofErr w:type="gramStart"/>
-      <w:r>
-        <w:t>!</w:t>
-      </w:r>
-      <w:proofErr w:type="gramEnd"/>
-      <w:r>
-        <w:t>móvil</w:t>
-      </w:r>
-    </w:p>
-    <w:p>
-      <w:pPr>
-        <w:jc w:val="both"/>
+        <w:t>Chipre &amp; Christy &amp; Estepona &amp; !móvil</w:t>
+      </w:r>
+    </w:p>
+    <w:p>
+      <w:pPr>
+        <w:jc w:val="center"/>
       </w:pPr>
       <w:r>
         <w:rPr>
@@ -2910,7 +3172,7 @@
                     <pic:cNvPicPr/>
                   </pic:nvPicPr>
                   <pic:blipFill>
-                    <a:blip r:embed="rId19">
+                    <a:blip r:embed="rId23">
                       <a:extLst>
                         <a:ext uri="{28A0092B-C50C-407E-A947-70E740481C1C}">
                           <a14:useLocalDpi xmlns:a14="http://schemas.microsoft.com/office/drawing/2010/main" val="0"/>
@@ -2960,7 +3222,7 @@
     </w:p>
     <w:p>
       <w:pPr>
-        <w:jc w:val="both"/>
+        <w:jc w:val="center"/>
       </w:pPr>
       <w:r>
         <w:rPr>
@@ -2983,7 +3245,7 @@
                     <pic:cNvPicPr/>
                   </pic:nvPicPr>
                   <pic:blipFill>
-                    <a:blip r:embed="rId20">
+                    <a:blip r:embed="rId24">
                       <a:extLst>
                         <a:ext uri="{28A0092B-C50C-407E-A947-70E740481C1C}">
                           <a14:useLocalDpi xmlns:a14="http://schemas.microsoft.com/office/drawing/2010/main" val="0"/>
@@ -3030,20 +3292,13 @@
       <w:pPr>
         <w:pStyle w:val="Puesto"/>
       </w:pPr>
-      <w:bookmarkStart w:id="9" w:name="_Toc469858693"/>
-      <w:bookmarkStart w:id="10" w:name="_GoBack"/>
-      <w:proofErr w:type="spellStart"/>
+      <w:bookmarkStart w:id="10" w:name="_Toc469938492"/>
       <w:r>
         <w:lastRenderedPageBreak/>
-        <w:t>Query</w:t>
-      </w:r>
-      <w:proofErr w:type="spellEnd"/>
-      <w:r>
-        <w:t xml:space="preserve"> (Relevancia)</w:t>
-      </w:r>
-      <w:bookmarkEnd w:id="9"/>
-    </w:p>
-    <w:bookmarkEnd w:id="10"/>
+        <w:t>Query (Relevancia)</w:t>
+      </w:r>
+      <w:bookmarkEnd w:id="10"/>
+    </w:p>
     <w:p>
       <w:pPr>
         <w:jc w:val="both"/>
@@ -3057,20 +3312,15 @@
         <w:jc w:val="both"/>
       </w:pPr>
       <w:r>
-        <w:t xml:space="preserve">Las palabras tienen más importancia cuanto antes aparezcan en la </w:t>
-      </w:r>
-      <w:proofErr w:type="spellStart"/>
-      <w:r>
-        <w:t>query</w:t>
-      </w:r>
-      <w:proofErr w:type="spellEnd"/>
+        <w:t>Las palabras tienen más importancia cuanto antes aparezcan en la query</w:t>
+      </w:r>
       <w:r>
         <w:t xml:space="preserve"> como vemos a continuación:</w:t>
       </w:r>
     </w:p>
     <w:p>
       <w:pPr>
-        <w:jc w:val="both"/>
+        <w:jc w:val="center"/>
       </w:pPr>
       <w:r>
         <w:rPr>
@@ -3093,7 +3343,7 @@
                     <pic:cNvPicPr/>
                   </pic:nvPicPr>
                   <pic:blipFill>
-                    <a:blip r:embed="rId21">
+                    <a:blip r:embed="rId25">
                       <a:extLst>
                         <a:ext uri="{28A0092B-C50C-407E-A947-70E740481C1C}">
                           <a14:useLocalDpi xmlns:a14="http://schemas.microsoft.com/office/drawing/2010/main" val="0"/>
@@ -3122,7 +3372,7 @@
     </w:p>
     <w:p>
       <w:pPr>
-        <w:jc w:val="both"/>
+        <w:jc w:val="center"/>
       </w:pPr>
       <w:r>
         <w:rPr>
@@ -3145,7 +3395,7 @@
                     <pic:cNvPicPr/>
                   </pic:nvPicPr>
                   <pic:blipFill>
-                    <a:blip r:embed="rId22">
+                    <a:blip r:embed="rId26">
                       <a:extLst>
                         <a:ext uri="{28A0092B-C50C-407E-A947-70E740481C1C}">
                           <a14:useLocalDpi xmlns:a14="http://schemas.microsoft.com/office/drawing/2010/main" val="0"/>
@@ -3182,7 +3432,7 @@
     </w:p>
     <w:p>
       <w:pPr>
-        <w:jc w:val="both"/>
+        <w:jc w:val="center"/>
       </w:pPr>
       <w:r>
         <w:rPr>
@@ -3206,7 +3456,7 @@
                     <pic:cNvPicPr/>
                   </pic:nvPicPr>
                   <pic:blipFill>
-                    <a:blip r:embed="rId23">
+                    <a:blip r:embed="rId27">
                       <a:extLst>
                         <a:ext uri="{28A0092B-C50C-407E-A947-70E740481C1C}">
                           <a14:useLocalDpi xmlns:a14="http://schemas.microsoft.com/office/drawing/2010/main" val="0"/>
@@ -3235,7 +3485,7 @@
     </w:p>
     <w:p>
       <w:pPr>
-        <w:jc w:val="both"/>
+        <w:jc w:val="center"/>
       </w:pPr>
       <w:r>
         <w:rPr>
@@ -3258,7 +3508,7 @@
                     <pic:cNvPicPr/>
                   </pic:nvPicPr>
                   <pic:blipFill>
-                    <a:blip r:embed="rId24">
+                    <a:blip r:embed="rId28">
                       <a:extLst>
                         <a:ext uri="{28A0092B-C50C-407E-A947-70E740481C1C}">
                           <a14:useLocalDpi xmlns:a14="http://schemas.microsoft.com/office/drawing/2010/main" val="0"/>
@@ -3299,8 +3549,8 @@
       </w:r>
     </w:p>
     <w:sectPr>
-      <w:headerReference w:type="default" r:id="rId25"/>
-      <w:footerReference w:type="default" r:id="rId26"/>
+      <w:headerReference w:type="default" r:id="rId29"/>
+      <w:footerReference w:type="default" r:id="rId30"/>
       <w:pgSz w:w="11906" w:h="16838"/>
       <w:pgMar w:top="1417" w:right="1701" w:bottom="1417" w:left="1701" w:header="708" w:footer="708" w:gutter="0"/>
       <w:pgNumType w:start="0"/>
@@ -3352,8 +3602,8 @@
       <w:tblLook w:val="04A0" w:firstRow="1" w:lastRow="0" w:firstColumn="1" w:lastColumn="0" w:noHBand="0" w:noVBand="1"/>
     </w:tblPr>
     <w:tblGrid>
-      <w:gridCol w:w="4313"/>
-      <w:gridCol w:w="4191"/>
+      <w:gridCol w:w="4308"/>
+      <w:gridCol w:w="4196"/>
     </w:tblGrid>
     <w:tr>
       <w:trPr>
@@ -3504,7 +3754,7 @@
               <w:sz w:val="18"/>
               <w:szCs w:val="18"/>
             </w:rPr>
-            <w:t>11</w:t>
+            <w:t>12</w:t>
           </w:r>
           <w:r>
             <w:rPr>
@@ -3560,15 +3810,7 @@
       <w:jc w:val="right"/>
     </w:pPr>
     <w:r>
-      <w:t xml:space="preserve">Andrés </w:t>
-    </w:r>
-    <w:proofErr w:type="spellStart"/>
-    <w:r>
-      <w:t>Insaurralde</w:t>
-    </w:r>
-    <w:proofErr w:type="spellEnd"/>
-    <w:r>
-      <w:t>, Jordi Mora, Àlex Serra y Alberto Gómez</w:t>
+      <w:t>Andrés Insaurralde, Jordi Mora, Àlex Serra y Alberto Gómez</w:t>
     </w:r>
   </w:p>
 </w:hdr>
@@ -4785,6 +5027,7 @@
   </w:compat>
   <w:rsids>
     <w:rsidRoot w:val="009A358B"/>
+    <w:rsid w:val="00107C53"/>
     <w:rsid w:val="001473A4"/>
     <w:rsid w:val="003B5CD0"/>
     <w:rsid w:val="004D48DE"/>
@@ -5545,7 +5788,7 @@
 </file>
 
 <file path=customXml/itemProps1.xml><?xml version="1.0" encoding="utf-8"?>
-<ds:datastoreItem xmlns:ds="http://schemas.openxmlformats.org/officeDocument/2006/customXml" ds:itemID="{F248139B-0B1E-4F58-AB5E-17EEE3BECE97}">
+<ds:datastoreItem xmlns:ds="http://schemas.openxmlformats.org/officeDocument/2006/customXml" ds:itemID="{D7BED5D2-7472-406B-808F-3AF29423AC7D}">
   <ds:schemaRefs>
     <ds:schemaRef ds:uri="http://schemas.openxmlformats.org/officeDocument/2006/bibliography"/>
   </ds:schemaRefs>

</xml_diff>